<commit_message>
perf : Change data structure into OOP
</commit_message>
<xml_diff>
--- a/docs/berita_acara_template.docx
+++ b/docs/berita_acara_template.docx
@@ -192,7 +192,7 @@
           <w:szCs w:val="24"/>
           <w:lang w:val="en-US"/>
         </w:rPr>
-        <w:t>BERITA ACARA PENYERAHAN {berkas} SISTEMATIS LENGKAP TAHUN 2017 DI KELURAHAN/DESA {kelurahan} KECAMATAN {</w:t>
+        <w:t>BERITA ACARA PENYERAHAN {berkas</w:t>
       </w:r>
       <w:r>
         <w:rPr>
@@ -201,9 +201,86 @@
           <w:bCs/>
           <w:sz w:val="24"/>
           <w:szCs w:val="24"/>
+          <w:lang w:val="id-ID"/>
+        </w:rPr>
+        <w:t>_caps</w:t>
+      </w:r>
+      <w:r>
+        <w:rPr>
+          <w:rFonts w:ascii="Times New Roman" w:hAnsi="Times New Roman" w:cs="Times New Roman"/>
+          <w:b/>
+          <w:bCs/>
+          <w:sz w:val="24"/>
+          <w:szCs w:val="24"/>
+          <w:lang w:val="en-US"/>
+        </w:rPr>
+        <w:t xml:space="preserve">} SISTEMATIS LENGKAP TAHUN </w:t>
+      </w:r>
+      <w:r>
+        <w:rPr>
+          <w:rFonts w:ascii="Times New Roman" w:hAnsi="Times New Roman" w:cs="Times New Roman"/>
+          <w:b/>
+          <w:bCs/>
+          <w:sz w:val="24"/>
+          <w:szCs w:val="24"/>
+          <w:lang w:val="id-ID"/>
+        </w:rPr>
+        <w:t>{tahun}</w:t>
+      </w:r>
+      <w:r>
+        <w:rPr>
+          <w:rFonts w:ascii="Times New Roman" w:hAnsi="Times New Roman" w:cs="Times New Roman"/>
+          <w:b/>
+          <w:bCs/>
+          <w:sz w:val="24"/>
+          <w:szCs w:val="24"/>
+          <w:lang w:val="en-US"/>
+        </w:rPr>
+        <w:t xml:space="preserve"> DI KELURAHAN/DESA {kelurahan</w:t>
+      </w:r>
+      <w:r>
+        <w:rPr>
+          <w:rFonts w:ascii="Times New Roman" w:hAnsi="Times New Roman" w:cs="Times New Roman"/>
+          <w:b/>
+          <w:bCs/>
+          <w:sz w:val="24"/>
+          <w:szCs w:val="24"/>
+          <w:lang w:val="id-ID"/>
+        </w:rPr>
+        <w:t>_caps</w:t>
+      </w:r>
+      <w:r>
+        <w:rPr>
+          <w:rFonts w:ascii="Times New Roman" w:hAnsi="Times New Roman" w:cs="Times New Roman"/>
+          <w:b/>
+          <w:bCs/>
+          <w:sz w:val="24"/>
+          <w:szCs w:val="24"/>
+          <w:lang w:val="en-US"/>
+        </w:rPr>
+        <w:t>} KECAMATAN {</w:t>
+      </w:r>
+      <w:r>
+        <w:rPr>
+          <w:rFonts w:ascii="Times New Roman" w:hAnsi="Times New Roman" w:cs="Times New Roman"/>
+          <w:b/>
+          <w:bCs/>
+          <w:sz w:val="24"/>
+          <w:szCs w:val="24"/>
           <w:lang w:val="en-US"/>
         </w:rPr>
         <w:t>kecamatan</w:t>
+      </w:r>
+      <w:r>
+        <w:rPr>
+          <w:rFonts w:ascii="Times New Roman" w:hAnsi="Times New Roman" w:cs="Times New Roman"/>
+          <w:b/>
+          <w:bCs/>
+          <w:sz w:val="24"/>
+          <w:szCs w:val="24"/>
+          <w:lang w:val="id-ID"/>
+        </w:rPr>
+        <w:t>_caps</w:t>
       </w:r>
       <w:r>
         <w:rPr>
@@ -288,7 +365,25 @@
           <w:szCs w:val="24"/>
           <w:lang w:val="en-US"/>
         </w:rPr>
-        <w:t>{tanggal}</w:t>
+        <w:t>{tanggal</w:t>
+      </w:r>
+      <w:r>
+        <w:rPr>
+          <w:rFonts w:ascii="Times New Roman" w:hAnsi="Times New Roman" w:cs="Times New Roman"/>
+          <w:sz w:val="24"/>
+          <w:szCs w:val="24"/>
+          <w:lang w:val="id-ID"/>
+        </w:rPr>
+        <w:t>_string</w:t>
+      </w:r>
+      <w:r>
+        <w:rPr>
+          <w:rFonts w:ascii="Times New Roman" w:hAnsi="Times New Roman" w:cs="Times New Roman"/>
+          <w:sz w:val="24"/>
+          <w:szCs w:val="24"/>
+          <w:lang w:val="en-US"/>
+        </w:rPr>
+        <w:t>}</w:t>
       </w:r>
       <w:r>
         <w:rPr>
@@ -407,7 +502,25 @@
           <w:lang w:val="en-US"/>
         </w:rPr>
         <w:tab/>
-        <w:t>: {nip}</w:t>
+        <w:t>: {nip</w:t>
+      </w:r>
+      <w:r>
+        <w:rPr>
+          <w:rFonts w:ascii="Times New Roman" w:hAnsi="Times New Roman" w:cs="Times New Roman"/>
+          <w:sz w:val="24"/>
+          <w:szCs w:val="24"/>
+          <w:lang w:val="id-ID"/>
+        </w:rPr>
+        <w:t>_pengurus</w:t>
+      </w:r>
+      <w:r>
+        <w:rPr>
+          <w:rFonts w:ascii="Times New Roman" w:hAnsi="Times New Roman" w:cs="Times New Roman"/>
+          <w:sz w:val="24"/>
+          <w:szCs w:val="24"/>
+          <w:lang w:val="en-US"/>
+        </w:rPr>
+        <w:t>}</w:t>
       </w:r>
     </w:p>
     <w:p>
@@ -442,7 +555,25 @@
           <w:lang w:val="en-US"/>
         </w:rPr>
         <w:tab/>
-        <w:t>: {jabatan}</w:t>
+        <w:t>: {jabatan</w:t>
+      </w:r>
+      <w:r>
+        <w:rPr>
+          <w:rFonts w:ascii="Times New Roman" w:hAnsi="Times New Roman" w:cs="Times New Roman"/>
+          <w:sz w:val="24"/>
+          <w:szCs w:val="24"/>
+          <w:lang w:val="id-ID"/>
+        </w:rPr>
+        <w:t>_pengurus</w:t>
+      </w:r>
+      <w:r>
+        <w:rPr>
+          <w:rFonts w:ascii="Times New Roman" w:hAnsi="Times New Roman" w:cs="Times New Roman"/>
+          <w:sz w:val="24"/>
+          <w:szCs w:val="24"/>
+          <w:lang w:val="en-US"/>
+        </w:rPr>
+        <w:t>}</w:t>
       </w:r>
     </w:p>
     <w:p>
@@ -594,7 +725,25 @@
           <w:lang w:val="en-US"/>
         </w:rPr>
         <w:tab/>
-        <w:t>: {nama}</w:t>
+        <w:t>: {nama</w:t>
+      </w:r>
+      <w:r>
+        <w:rPr>
+          <w:rFonts w:ascii="Times New Roman" w:hAnsi="Times New Roman" w:cs="Times New Roman"/>
+          <w:sz w:val="24"/>
+          <w:szCs w:val="24"/>
+          <w:lang w:val="id-ID"/>
+        </w:rPr>
+        <w:t>_peminjam</w:t>
+      </w:r>
+      <w:r>
+        <w:rPr>
+          <w:rFonts w:ascii="Times New Roman" w:hAnsi="Times New Roman" w:cs="Times New Roman"/>
+          <w:sz w:val="24"/>
+          <w:szCs w:val="24"/>
+          <w:lang w:val="en-US"/>
+        </w:rPr>
+        <w:t>}</w:t>
       </w:r>
     </w:p>
     <w:p>
@@ -1045,16 +1194,7 @@
                           <w:szCs w:val="24"/>
                           <w:lang w:val="en-US"/>
                         </w:rPr>
-                        <w:t xml:space="preserve">PIHAK </w:t>
-                      </w:r>
-                      <w:r>
-                        <w:rPr>
-                          <w:rFonts w:ascii="Times New Roman" w:hAnsi="Times New Roman" w:cs="Times New Roman"/>
-                          <w:sz w:val="24"/>
-                          <w:szCs w:val="24"/>
-                          <w:lang w:val="en-US"/>
-                        </w:rPr>
-                        <w:t>PERTAMA</w:t>
+                        <w:t>PIHAK PERTAMA</w:t>
                       </w:r>
                     </w:p>
                     <w:p>
@@ -1119,17 +1259,7 @@
                           <w:u w:val="single"/>
                           <w:lang w:val="en-US"/>
                         </w:rPr>
-                        <w:t>nama</w:t>
-                      </w:r>
-                      <w:r>
-                        <w:rPr>
-                          <w:rFonts w:ascii="Times New Roman" w:hAnsi="Times New Roman" w:cs="Times New Roman"/>
-                          <w:sz w:val="24"/>
-                          <w:szCs w:val="24"/>
-                          <w:u w:val="single"/>
-                          <w:lang w:val="en-US"/>
-                        </w:rPr>
-                        <w:t>_pengurus</w:t>
+                        <w:t>nama_pengurus</w:t>
                       </w:r>
                       <w:r>
                         <w:rPr>
@@ -1303,6 +1433,16 @@
                                 <w:sz w:val="24"/>
                                 <w:szCs w:val="24"/>
                                 <w:u w:val="single"/>
+                                <w:lang w:val="id-ID"/>
+                              </w:rPr>
+                              <w:t>_peminjam</w:t>
+                            </w:r>
+                            <w:r>
+                              <w:rPr>
+                                <w:rFonts w:ascii="Times New Roman" w:hAnsi="Times New Roman" w:cs="Times New Roman"/>
+                                <w:sz w:val="24"/>
+                                <w:szCs w:val="24"/>
+                                <w:u w:val="single"/>
                                 <w:lang w:val="en-US"/>
                               </w:rPr>
                               <w:t>}</w:t>
@@ -1413,6 +1553,16 @@
                           <w:lang w:val="en-US"/>
                         </w:rPr>
                         <w:t>nama</w:t>
+                      </w:r>
+                      <w:r>
+                        <w:rPr>
+                          <w:rFonts w:ascii="Times New Roman" w:hAnsi="Times New Roman" w:cs="Times New Roman"/>
+                          <w:sz w:val="24"/>
+                          <w:szCs w:val="24"/>
+                          <w:u w:val="single"/>
+                          <w:lang w:val="id-ID"/>
+                        </w:rPr>
+                        <w:t>_peminjam</w:t>
                       </w:r>
                       <w:r>
                         <w:rPr>

</xml_diff>